<commit_message>
working system for 256x192 input image
</commit_message>
<xml_diff>
--- a/Docs/ImageMan_register_map.docx
+++ b/Docs/ImageMan_register_map.docx
@@ -7,13 +7,8 @@
         <w:pStyle w:val="Heading1"/>
         <w:bidi w:val="0"/>
       </w:pPr>
-      <w:proofErr w:type="spellStart"/>
-      <w:r>
-        <w:t>ImageMan</w:t>
-      </w:r>
-      <w:proofErr w:type="spellEnd"/>
-      <w:r>
-        <w:t xml:space="preserve"> R</w:t>
+      <w:r>
+        <w:t>ImageMan R</w:t>
       </w:r>
       <w:r>
         <w:t>egister map</w:t>
@@ -170,15 +165,7 @@
               <w:bidi w:val="0"/>
             </w:pPr>
             <w:r>
-              <w:t xml:space="preserve">For future </w:t>
-            </w:r>
-            <w:proofErr w:type="spellStart"/>
-            <w:r>
-              <w:t>groth</w:t>
-            </w:r>
-            <w:proofErr w:type="spellEnd"/>
-            <w:r>
-              <w:t>.</w:t>
+              <w:t>For future groth.</w:t>
             </w:r>
           </w:p>
         </w:tc>
@@ -205,11 +192,9 @@
             <w:pPr>
               <w:bidi w:val="0"/>
             </w:pPr>
-            <w:proofErr w:type="spellStart"/>
             <w:r>
               <w:t>Dbg_reg</w:t>
             </w:r>
-            <w:proofErr w:type="spellEnd"/>
           </w:p>
         </w:tc>
         <w:tc>
@@ -242,8 +227,6 @@
             <w:r>
               <w:t>3</w:t>
             </w:r>
-            <w:bookmarkStart w:id="0" w:name="_GoBack"/>
-            <w:bookmarkEnd w:id="0"/>
           </w:p>
         </w:tc>
         <w:tc>
@@ -267,11 +250,9 @@
             <w:pPr>
               <w:bidi w:val="0"/>
             </w:pPr>
-            <w:proofErr w:type="spellStart"/>
             <w:r>
               <w:t>Mem_mng_top</w:t>
             </w:r>
-            <w:proofErr w:type="spellEnd"/>
           </w:p>
         </w:tc>
       </w:tr>
@@ -284,11 +265,9 @@
             <w:pPr>
               <w:bidi w:val="0"/>
             </w:pPr>
-            <w:proofErr w:type="spellStart"/>
             <w:r>
               <w:t>Left_frame_reg</w:t>
             </w:r>
-            <w:proofErr w:type="spellEnd"/>
           </w:p>
         </w:tc>
         <w:tc>
@@ -338,11 +317,9 @@
             <w:pPr>
               <w:bidi w:val="0"/>
             </w:pPr>
-            <w:proofErr w:type="spellStart"/>
             <w:r>
               <w:t>Disp_ctrl_top</w:t>
             </w:r>
-            <w:proofErr w:type="spellEnd"/>
           </w:p>
         </w:tc>
       </w:tr>
@@ -355,11 +332,9 @@
             <w:pPr>
               <w:bidi w:val="0"/>
             </w:pPr>
-            <w:proofErr w:type="spellStart"/>
             <w:r>
               <w:t>Right_frame_reg</w:t>
             </w:r>
-            <w:proofErr w:type="spellEnd"/>
           </w:p>
         </w:tc>
         <w:tc>
@@ -409,11 +384,9 @@
             <w:pPr>
               <w:bidi w:val="0"/>
             </w:pPr>
-            <w:proofErr w:type="spellStart"/>
             <w:r>
               <w:t>Disp_ctrl_top</w:t>
             </w:r>
-            <w:proofErr w:type="spellEnd"/>
           </w:p>
         </w:tc>
       </w:tr>
@@ -426,11 +399,9 @@
             <w:pPr>
               <w:bidi w:val="0"/>
             </w:pPr>
-            <w:proofErr w:type="spellStart"/>
             <w:r>
               <w:t>Top_frame_reg</w:t>
             </w:r>
-            <w:proofErr w:type="spellEnd"/>
           </w:p>
         </w:tc>
         <w:tc>
@@ -480,11 +451,9 @@
             <w:pPr>
               <w:bidi w:val="0"/>
             </w:pPr>
-            <w:proofErr w:type="spellStart"/>
             <w:r>
               <w:t>Disp_ctrl_top</w:t>
             </w:r>
-            <w:proofErr w:type="spellEnd"/>
           </w:p>
         </w:tc>
       </w:tr>
@@ -497,11 +466,9 @@
             <w:pPr>
               <w:bidi w:val="0"/>
             </w:pPr>
-            <w:proofErr w:type="spellStart"/>
             <w:r>
               <w:t>Buttom_frame_reg</w:t>
             </w:r>
-            <w:proofErr w:type="spellEnd"/>
           </w:p>
         </w:tc>
         <w:tc>
@@ -551,11 +518,9 @@
             <w:pPr>
               <w:bidi w:val="0"/>
             </w:pPr>
-            <w:proofErr w:type="spellStart"/>
             <w:r>
               <w:t>Disp_ctrl_top</w:t>
             </w:r>
-            <w:proofErr w:type="spellEnd"/>
           </w:p>
         </w:tc>
       </w:tr>
@@ -568,11 +533,9 @@
             <w:pPr>
               <w:bidi w:val="0"/>
             </w:pPr>
-            <w:proofErr w:type="spellStart"/>
             <w:r>
               <w:t>Rd_burst_len_reg</w:t>
             </w:r>
-            <w:proofErr w:type="spellEnd"/>
           </w:p>
         </w:tc>
         <w:tc>
@@ -628,11 +591,9 @@
             <w:pPr>
               <w:bidi w:val="0"/>
             </w:pPr>
-            <w:proofErr w:type="spellStart"/>
             <w:r>
               <w:t>tx_path</w:t>
             </w:r>
-            <w:proofErr w:type="spellEnd"/>
           </w:p>
         </w:tc>
       </w:tr>
@@ -645,11 +606,9 @@
             <w:pPr>
               <w:bidi w:val="0"/>
             </w:pPr>
-            <w:proofErr w:type="spellStart"/>
             <w:r>
               <w:t>Dbg_cmd_reg</w:t>
             </w:r>
-            <w:proofErr w:type="spellEnd"/>
           </w:p>
         </w:tc>
         <w:tc>
@@ -695,15 +654,7 @@
               <w:bidi w:val="0"/>
             </w:pPr>
             <w:r>
-              <w:t xml:space="preserve">When its value is </w:t>
-            </w:r>
-            <w:proofErr w:type="gramStart"/>
-            <w:r>
-              <w:t>0x1</w:t>
-            </w:r>
-            <w:proofErr w:type="gramEnd"/>
-            <w:r>
-              <w:t>, then a Wishbone Read transaction is executed from register / SDRAM, and transmitted through UART.</w:t>
+              <w:t>When its value is 0x1, then a Wishbone Read transaction is executed from register / SDRAM, and transmitted through UART.</w:t>
             </w:r>
           </w:p>
         </w:tc>
@@ -715,11 +666,9 @@
             <w:pPr>
               <w:bidi w:val="0"/>
             </w:pPr>
-            <w:proofErr w:type="spellStart"/>
             <w:r>
               <w:t>tx_path</w:t>
             </w:r>
-            <w:proofErr w:type="spellEnd"/>
           </w:p>
         </w:tc>
       </w:tr>
@@ -732,11 +681,9 @@
             <w:pPr>
               <w:bidi w:val="0"/>
             </w:pPr>
-            <w:proofErr w:type="spellStart"/>
             <w:r>
               <w:t>Reg_addr</w:t>
             </w:r>
-            <w:proofErr w:type="spellEnd"/>
           </w:p>
         </w:tc>
         <w:tc>
@@ -786,11 +733,9 @@
             <w:pPr>
               <w:bidi w:val="0"/>
             </w:pPr>
-            <w:proofErr w:type="spellStart"/>
             <w:r>
               <w:t>tx_path</w:t>
             </w:r>
-            <w:proofErr w:type="spellEnd"/>
           </w:p>
         </w:tc>
       </w:tr>
@@ -803,11 +748,9 @@
             <w:pPr>
               <w:bidi w:val="0"/>
             </w:pPr>
-            <w:proofErr w:type="spellStart"/>
             <w:r>
               <w:t>Type_reg</w:t>
             </w:r>
-            <w:proofErr w:type="spellEnd"/>
           </w:p>
         </w:tc>
         <w:tc>
@@ -857,13 +800,8 @@
             <w:pPr>
               <w:bidi w:val="0"/>
             </w:pPr>
-            <w:proofErr w:type="spellStart"/>
-            <w:r>
-              <w:t>Mem_mng_top</w:t>
-            </w:r>
-            <w:proofErr w:type="spellEnd"/>
-            <w:r>
-              <w:t xml:space="preserve">, </w:t>
+            <w:r>
+              <w:t xml:space="preserve">Mem_mng_top, </w:t>
             </w:r>
           </w:p>
         </w:tc>
@@ -877,11 +815,9 @@
             <w:pPr>
               <w:bidi w:val="0"/>
             </w:pPr>
-            <w:proofErr w:type="spellStart"/>
             <w:r>
               <w:t>Type_reg</w:t>
             </w:r>
-            <w:proofErr w:type="spellEnd"/>
           </w:p>
         </w:tc>
         <w:tc>
@@ -931,13 +867,8 @@
             <w:pPr>
               <w:bidi w:val="0"/>
             </w:pPr>
-            <w:proofErr w:type="spellStart"/>
-            <w:r>
-              <w:t>disp_ctrl_top</w:t>
-            </w:r>
-            <w:proofErr w:type="spellEnd"/>
-            <w:r>
-              <w:t xml:space="preserve">, </w:t>
+            <w:r>
+              <w:t xml:space="preserve">disp_ctrl_top, </w:t>
             </w:r>
           </w:p>
         </w:tc>
@@ -951,11 +882,9 @@
             <w:pPr>
               <w:bidi w:val="0"/>
             </w:pPr>
-            <w:proofErr w:type="spellStart"/>
             <w:r>
               <w:t>Type_reg</w:t>
             </w:r>
-            <w:proofErr w:type="spellEnd"/>
           </w:p>
         </w:tc>
         <w:tc>
@@ -1005,11 +934,9 @@
             <w:pPr>
               <w:bidi w:val="0"/>
             </w:pPr>
-            <w:proofErr w:type="spellStart"/>
             <w:r>
               <w:t>tx_path</w:t>
             </w:r>
-            <w:proofErr w:type="spellEnd"/>
           </w:p>
         </w:tc>
       </w:tr>
@@ -1282,11 +1209,9 @@
             <w:pPr>
               <w:bidi w:val="0"/>
             </w:pPr>
-            <w:proofErr w:type="spellStart"/>
             <w:r>
               <w:t>Type_reg</w:t>
             </w:r>
-            <w:proofErr w:type="spellEnd"/>
           </w:p>
         </w:tc>
         <w:tc>
@@ -1336,11 +1261,9 @@
             <w:pPr>
               <w:bidi w:val="0"/>
             </w:pPr>
-            <w:proofErr w:type="spellStart"/>
             <w:r>
               <w:t>Img_man_top</w:t>
             </w:r>
-            <w:proofErr w:type="spellEnd"/>
           </w:p>
         </w:tc>
       </w:tr>
@@ -1353,11 +1276,9 @@
             <w:pPr>
               <w:bidi w:val="0"/>
             </w:pPr>
-            <w:proofErr w:type="spellStart"/>
             <w:r>
               <w:t>x_start_reg</w:t>
             </w:r>
-            <w:proofErr w:type="spellEnd"/>
           </w:p>
           <w:p>
             <w:pPr>
@@ -1412,11 +1333,9 @@
             <w:pPr>
               <w:bidi w:val="0"/>
             </w:pPr>
-            <w:proofErr w:type="spellStart"/>
             <w:r>
               <w:t>Img_man_top</w:t>
             </w:r>
-            <w:proofErr w:type="spellEnd"/>
           </w:p>
         </w:tc>
       </w:tr>
@@ -1429,11 +1348,9 @@
             <w:pPr>
               <w:bidi w:val="0"/>
             </w:pPr>
-            <w:proofErr w:type="spellStart"/>
             <w:r>
               <w:t>y_start_reg</w:t>
             </w:r>
-            <w:proofErr w:type="spellEnd"/>
           </w:p>
           <w:p>
             <w:pPr>
@@ -1488,11 +1405,9 @@
             <w:pPr>
               <w:bidi w:val="0"/>
             </w:pPr>
-            <w:proofErr w:type="spellStart"/>
             <w:r>
               <w:t>Img_man_top</w:t>
             </w:r>
-            <w:proofErr w:type="spellEnd"/>
           </w:p>
         </w:tc>
       </w:tr>
@@ -1505,11 +1420,9 @@
             <w:pPr>
               <w:bidi w:val="0"/>
             </w:pPr>
-            <w:proofErr w:type="spellStart"/>
             <w:r>
               <w:t>zoom_reg</w:t>
             </w:r>
-            <w:proofErr w:type="spellEnd"/>
           </w:p>
         </w:tc>
         <w:tc>
@@ -1559,11 +1472,9 @@
             <w:pPr>
               <w:bidi w:val="0"/>
             </w:pPr>
-            <w:proofErr w:type="spellStart"/>
             <w:r>
               <w:t>Img_man_top</w:t>
             </w:r>
-            <w:proofErr w:type="spellEnd"/>
           </w:p>
         </w:tc>
       </w:tr>
@@ -1576,11 +1487,9 @@
             <w:pPr>
               <w:bidi w:val="0"/>
             </w:pPr>
-            <w:proofErr w:type="spellStart"/>
             <w:r>
               <w:t>cos_reg</w:t>
             </w:r>
-            <w:proofErr w:type="spellEnd"/>
           </w:p>
         </w:tc>
         <w:tc>
@@ -1630,11 +1539,9 @@
             <w:pPr>
               <w:bidi w:val="0"/>
             </w:pPr>
-            <w:proofErr w:type="spellStart"/>
             <w:r>
               <w:t>Img_man_top</w:t>
             </w:r>
-            <w:proofErr w:type="spellEnd"/>
           </w:p>
         </w:tc>
       </w:tr>
@@ -1647,11 +1554,9 @@
             <w:pPr>
               <w:bidi w:val="0"/>
             </w:pPr>
-            <w:proofErr w:type="spellStart"/>
             <w:r>
               <w:t>Sin_reg</w:t>
             </w:r>
-            <w:proofErr w:type="spellEnd"/>
           </w:p>
         </w:tc>
         <w:tc>
@@ -1701,11 +1606,9 @@
             <w:pPr>
               <w:bidi w:val="0"/>
             </w:pPr>
-            <w:proofErr w:type="spellStart"/>
             <w:r>
               <w:t>Img_man_top</w:t>
             </w:r>
-            <w:proofErr w:type="spellEnd"/>
           </w:p>
         </w:tc>
       </w:tr>
@@ -1716,94 +1619,82 @@
         <w:bidi w:val="0"/>
         <w:ind w:left="432" w:hanging="432"/>
       </w:pPr>
-      <w:bookmarkStart w:id="1" w:name="_Toc291001814"/>
-      <w:bookmarkStart w:id="2" w:name="_Toc325547661"/>
-      <w:bookmarkStart w:id="3" w:name="_Toc325547694"/>
+      <w:bookmarkStart w:id="0" w:name="_Toc291001814"/>
+      <w:bookmarkStart w:id="1" w:name="_Toc325547661"/>
+      <w:bookmarkStart w:id="2" w:name="_Toc325547694"/>
       <w:r>
         <w:t>Type Register Values</w:t>
       </w:r>
+      <w:bookmarkEnd w:id="0"/>
       <w:bookmarkEnd w:id="1"/>
       <w:bookmarkEnd w:id="2"/>
+    </w:p>
+    <w:p>
+      <w:pPr>
+        <w:bidi w:val="0"/>
+      </w:pPr>
+      <w:r>
+        <w:t>Type Register addresses: 0xD, 0xE, 0xF</w:t>
+      </w:r>
+      <w:r>
+        <w:t>,0x10</w:t>
+      </w:r>
+      <w:bookmarkStart w:id="3" w:name="_GoBack"/>
       <w:bookmarkEnd w:id="3"/>
-    </w:p>
-    <w:p>
-      <w:pPr>
-        <w:bidi w:val="0"/>
-      </w:pPr>
-      <w:r>
-        <w:t>Type Register addresses: 0xD, 0xE, 0xF.</w:t>
-      </w:r>
-    </w:p>
-    <w:p>
-      <w:pPr>
-        <w:pStyle w:val="ListParagraph"/>
-        <w:numPr>
-          <w:ilvl w:val="0"/>
-          <w:numId w:val="1"/>
-        </w:numPr>
-        <w:bidi w:val="0"/>
-      </w:pPr>
-      <w:proofErr w:type="spellStart"/>
-      <w:r>
-        <w:t>Type_register</w:t>
-      </w:r>
-      <w:proofErr w:type="spellEnd"/>
-      <w:r>
-        <w:t xml:space="preserve"> [0]: '0' for Normal Mode, '1' for Debug Mode.</w:t>
-      </w:r>
-    </w:p>
-    <w:p>
-      <w:pPr>
-        <w:pStyle w:val="ListParagraph"/>
-        <w:numPr>
-          <w:ilvl w:val="0"/>
-          <w:numId w:val="1"/>
-        </w:numPr>
-        <w:bidi w:val="0"/>
-      </w:pPr>
-      <w:proofErr w:type="spellStart"/>
-      <w:r>
-        <w:t>Type_register</w:t>
-      </w:r>
-      <w:proofErr w:type="spellEnd"/>
-      <w:r>
-        <w:t xml:space="preserve"> [1]: '0' for Image Transaction, '1' for Summary Transaction.</w:t>
-      </w:r>
-    </w:p>
-    <w:p>
-      <w:pPr>
-        <w:pStyle w:val="ListParagraph"/>
-        <w:numPr>
-          <w:ilvl w:val="0"/>
-          <w:numId w:val="1"/>
-        </w:numPr>
-        <w:bidi w:val="0"/>
-      </w:pPr>
-      <w:proofErr w:type="spellStart"/>
-      <w:r>
-        <w:t>Type_register</w:t>
-      </w:r>
-      <w:proofErr w:type="spellEnd"/>
-      <w:r>
-        <w:t xml:space="preserve"> [2]: Displayed image from VESA generator: '0' for Image Transaction (From SDRAM), '1' for Synthetic Pattern Generator.</w:t>
-      </w:r>
-    </w:p>
-    <w:p>
-      <w:pPr>
-        <w:pStyle w:val="ListParagraph"/>
-        <w:numPr>
-          <w:ilvl w:val="0"/>
-          <w:numId w:val="1"/>
-        </w:numPr>
-        <w:bidi w:val="0"/>
-      </w:pPr>
-      <w:proofErr w:type="spellStart"/>
-      <w:r>
-        <w:t>Type_Register</w:t>
-      </w:r>
-      <w:proofErr w:type="spellEnd"/>
-      <w:r>
-        <w:t xml:space="preserve"> [7]: '0' for Data Transmission, '1' for Registers Transmission. </w:t>
+      <w:r>
+        <w:t>.</w:t>
+      </w:r>
+    </w:p>
+    <w:p>
+      <w:pPr>
+        <w:pStyle w:val="ListParagraph"/>
+        <w:numPr>
+          <w:ilvl w:val="0"/>
+          <w:numId w:val="1"/>
+        </w:numPr>
+        <w:bidi w:val="0"/>
+      </w:pPr>
+      <w:r>
+        <w:t>Type_register [0]: '0' for Normal Mode, '1' for Debug Mode.</w:t>
+      </w:r>
+    </w:p>
+    <w:p>
+      <w:pPr>
+        <w:pStyle w:val="ListParagraph"/>
+        <w:numPr>
+          <w:ilvl w:val="0"/>
+          <w:numId w:val="1"/>
+        </w:numPr>
+        <w:bidi w:val="0"/>
+      </w:pPr>
+      <w:r>
+        <w:t>Type_register [1]: '0' for Image Transaction, '1' for Summary Transaction.</w:t>
+      </w:r>
+    </w:p>
+    <w:p>
+      <w:pPr>
+        <w:pStyle w:val="ListParagraph"/>
+        <w:numPr>
+          <w:ilvl w:val="0"/>
+          <w:numId w:val="1"/>
+        </w:numPr>
+        <w:bidi w:val="0"/>
+      </w:pPr>
+      <w:r>
+        <w:t>Type_register [2]: Displayed image from VESA generator: '0' for Image Transaction (From SDRAM), '1' for Synthetic Pattern Generator.</w:t>
+      </w:r>
+    </w:p>
+    <w:p>
+      <w:pPr>
+        <w:pStyle w:val="ListParagraph"/>
+        <w:numPr>
+          <w:ilvl w:val="0"/>
+          <w:numId w:val="1"/>
+        </w:numPr>
+        <w:bidi w:val="0"/>
+      </w:pPr>
+      <w:r>
+        <w:t xml:space="preserve">Type_Register [7]: '0' for Data Transmission, '1' for Registers Transmission. </w:t>
       </w:r>
     </w:p>
     <w:p>
@@ -1942,15 +1833,7 @@
         <w:bidi w:val="0"/>
       </w:pPr>
       <w:r>
-        <w:t xml:space="preserve">DBG_REG &amp; </w:t>
-      </w:r>
-      <w:proofErr w:type="spellStart"/>
-      <w:r>
-        <w:t>Left_Frame_Reg</w:t>
-      </w:r>
-      <w:proofErr w:type="spellEnd"/>
-      <w:r>
-        <w:t xml:space="preserve"> (Address: 0x2; Burst length: 0x3 = 4 bytes) cannot be executed, and will cause the system to stop function until Reset is executed.</w:t>
+        <w:t>DBG_REG &amp; Left_Frame_Reg (Address: 0x2; Burst length: 0x3 = 4 bytes) cannot be executed, and will cause the system to stop function until Reset is executed.</w:t>
       </w:r>
     </w:p>
     <w:p>
@@ -1987,21 +1870,12 @@
       <w:r>
         <w:t xml:space="preserve">: </w:t>
       </w:r>
-      <w:proofErr w:type="spellStart"/>
       <w:r>
         <w:rPr>
           <w:i/>
           <w:iCs/>
         </w:rPr>
-        <w:t>Type_reg</w:t>
-      </w:r>
-      <w:proofErr w:type="spellEnd"/>
-      <w:r>
-        <w:rPr>
-          <w:i/>
-          <w:iCs/>
-        </w:rPr>
-        <w:t xml:space="preserve"> should not be written by the software. It is done automatically by the design at each UART message transmission (message = SOF, </w:t>
+        <w:t xml:space="preserve">Type_reg should not be written by the software. It is done automatically by the design at each UART message transmission (message = SOF, </w:t>
       </w:r>
       <w:r>
         <w:rPr>
@@ -2016,17 +1890,8 @@
           <w:i/>
           <w:iCs/>
         </w:rPr>
-        <w:t xml:space="preserve"> … EOF). </w:t>
-      </w:r>
-      <w:proofErr w:type="spellStart"/>
-      <w:r>
-        <w:rPr>
-          <w:i/>
-          <w:iCs/>
-        </w:rPr>
-        <w:t>Type_reg</w:t>
-      </w:r>
-      <w:proofErr w:type="spellEnd"/>
+        <w:t xml:space="preserve"> … EOF). Type_reg</w:t>
+      </w:r>
       <w:r>
         <w:t xml:space="preserve"> </w:t>
       </w:r>
@@ -2072,102 +1937,46 @@
         <w:bidi w:val="0"/>
       </w:pPr>
       <w:r>
-        <w:t>TYPE, where the MSB is '1'. (</w:t>
-      </w:r>
-      <w:proofErr w:type="spellStart"/>
-      <w:r>
-        <w:t>i.e</w:t>
-      </w:r>
-      <w:proofErr w:type="spellEnd"/>
-      <w:r>
-        <w:t>: 0x80 = write to registers)</w:t>
-      </w:r>
-    </w:p>
-    <w:p>
-      <w:pPr>
-        <w:pStyle w:val="ListParagraph"/>
-        <w:numPr>
-          <w:ilvl w:val="0"/>
-          <w:numId w:val="1"/>
-        </w:numPr>
-        <w:bidi w:val="0"/>
-      </w:pPr>
-      <w:r>
-        <w:t>ADDRESS, which is the register's address. (</w:t>
-      </w:r>
-      <w:proofErr w:type="spellStart"/>
-      <w:r>
-        <w:t>i.e</w:t>
-      </w:r>
-      <w:proofErr w:type="spellEnd"/>
-      <w:r>
-        <w:t xml:space="preserve">: 2 for </w:t>
-      </w:r>
-      <w:proofErr w:type="spellStart"/>
-      <w:r>
-        <w:t>dbg_reg</w:t>
-      </w:r>
-      <w:proofErr w:type="spellEnd"/>
-      <w:r>
-        <w:t>)</w:t>
-      </w:r>
-    </w:p>
-    <w:p>
-      <w:pPr>
-        <w:pStyle w:val="ListParagraph"/>
-        <w:numPr>
-          <w:ilvl w:val="0"/>
-          <w:numId w:val="1"/>
-        </w:numPr>
-        <w:bidi w:val="0"/>
-      </w:pPr>
-      <w:r>
-        <w:t>LENGTH, which is the burst length minus 1. (</w:t>
-      </w:r>
-      <w:proofErr w:type="spellStart"/>
-      <w:r>
-        <w:t>i.e</w:t>
-      </w:r>
-      <w:proofErr w:type="spellEnd"/>
-      <w:r>
-        <w:t xml:space="preserve">: 2 for </w:t>
-      </w:r>
-      <w:proofErr w:type="spellStart"/>
-      <w:r>
-        <w:t>dbg_reg</w:t>
-      </w:r>
-      <w:proofErr w:type="spellEnd"/>
-      <w:r>
-        <w:t>, which is 3 bytes wide)</w:t>
-      </w:r>
-    </w:p>
-    <w:p>
-      <w:pPr>
-        <w:pStyle w:val="ListParagraph"/>
-        <w:numPr>
-          <w:ilvl w:val="0"/>
-          <w:numId w:val="1"/>
-        </w:numPr>
-        <w:bidi w:val="0"/>
-      </w:pPr>
-      <w:r>
-        <w:t>PAYLOAD, which is the register's value to be written. (</w:t>
-      </w:r>
-      <w:proofErr w:type="spellStart"/>
-      <w:r>
-        <w:t>i.e</w:t>
-      </w:r>
-      <w:proofErr w:type="spellEnd"/>
-      <w:r>
-        <w:t xml:space="preserve">: for </w:t>
-      </w:r>
-      <w:proofErr w:type="spellStart"/>
-      <w:r>
-        <w:t>dbg_reg</w:t>
-      </w:r>
-      <w:proofErr w:type="spellEnd"/>
-      <w:r>
-        <w:t>, PAYLOAD might be 0x[01 FA 00] )</w:t>
+        <w:t>TYPE, where the MSB is '1'. (i.e: 0x80 = write to registers)</w:t>
+      </w:r>
+    </w:p>
+    <w:p>
+      <w:pPr>
+        <w:pStyle w:val="ListParagraph"/>
+        <w:numPr>
+          <w:ilvl w:val="0"/>
+          <w:numId w:val="1"/>
+        </w:numPr>
+        <w:bidi w:val="0"/>
+      </w:pPr>
+      <w:r>
+        <w:t>ADDRESS, which is the register's address. (i.e: 2 for dbg_reg)</w:t>
+      </w:r>
+    </w:p>
+    <w:p>
+      <w:pPr>
+        <w:pStyle w:val="ListParagraph"/>
+        <w:numPr>
+          <w:ilvl w:val="0"/>
+          <w:numId w:val="1"/>
+        </w:numPr>
+        <w:bidi w:val="0"/>
+      </w:pPr>
+      <w:r>
+        <w:t>LENGTH, which is the burst length minus 1. (i.e: 2 for dbg_reg, which is 3 bytes wide)</w:t>
+      </w:r>
+    </w:p>
+    <w:p>
+      <w:pPr>
+        <w:pStyle w:val="ListParagraph"/>
+        <w:numPr>
+          <w:ilvl w:val="0"/>
+          <w:numId w:val="1"/>
+        </w:numPr>
+        <w:bidi w:val="0"/>
+      </w:pPr>
+      <w:r>
+        <w:t>PAYLOAD, which is the register's value to be written. (i.e: for dbg_reg, PAYLOAD might be 0x[01 FA 00] )</w:t>
       </w:r>
     </w:p>
     <w:p>
@@ -2235,7 +2044,6 @@
       <w:r>
         <w:t xml:space="preserve">In order to read value from the SDRAM, a UART write transmission to </w:t>
       </w:r>
-      <w:proofErr w:type="spellStart"/>
       <w:r>
         <w:rPr>
           <w:i/>
@@ -2243,7 +2051,6 @@
         </w:rPr>
         <w:t>reg_addr</w:t>
       </w:r>
-      <w:proofErr w:type="spellEnd"/>
       <w:r>
         <w:t xml:space="preserve"> (#12 = 0xC in the table above) register should be written, with the register's address to be read, according to the table above.</w:t>
       </w:r>
@@ -2293,15 +2100,7 @@
         <w:bidi w:val="0"/>
       </w:pPr>
       <w:r>
-        <w:t>TYPE, where the MSB is '1'. (</w:t>
-      </w:r>
-      <w:proofErr w:type="spellStart"/>
-      <w:r>
-        <w:t>i.e</w:t>
-      </w:r>
-      <w:proofErr w:type="spellEnd"/>
-      <w:r>
-        <w:t>: 0x80 = write to registers)</w:t>
+        <w:t>TYPE, where the MSB is '1'. (i.e: 0x80 = write to registers)</w:t>
       </w:r>
     </w:p>
     <w:p>
@@ -2316,7 +2115,6 @@
       <w:r>
         <w:t xml:space="preserve">ADDRESS of the </w:t>
       </w:r>
-      <w:proofErr w:type="spellStart"/>
       <w:r>
         <w:rPr>
           <w:i/>
@@ -2324,7 +2122,6 @@
         </w:rPr>
         <w:t>reg_addr</w:t>
       </w:r>
-      <w:proofErr w:type="spellEnd"/>
       <w:r>
         <w:t xml:space="preserve"> register (0xB)</w:t>
       </w:r>
@@ -2352,15 +2149,7 @@
         <w:bidi w:val="0"/>
       </w:pPr>
       <w:r>
-        <w:t>PAYLOAD, which is the register's address to be read. (</w:t>
-      </w:r>
-      <w:proofErr w:type="spellStart"/>
-      <w:r>
-        <w:t>i.e</w:t>
-      </w:r>
-      <w:proofErr w:type="spellEnd"/>
-      <w:r>
-        <w:t>: 0x5 – left frame register)</w:t>
+        <w:t>PAYLOAD, which is the register's address to be read. (i.e: 0x5 – left frame register)</w:t>
       </w:r>
     </w:p>
     <w:p>
@@ -2432,15 +2221,7 @@
         <w:bidi w:val="0"/>
       </w:pPr>
       <w:r>
-        <w:t>TYPE, where the MSB is '1'. (</w:t>
-      </w:r>
-      <w:proofErr w:type="spellStart"/>
-      <w:r>
-        <w:t>i.e</w:t>
-      </w:r>
-      <w:proofErr w:type="spellEnd"/>
-      <w:r>
-        <w:t>: 0x80 = write to registers)</w:t>
+        <w:t>TYPE, where the MSB is '1'. (i.e: 0x80 = write to registers)</w:t>
       </w:r>
     </w:p>
     <w:p>
@@ -2455,21 +2236,12 @@
       <w:r>
         <w:t xml:space="preserve">ADDRESS of the </w:t>
       </w:r>
-      <w:proofErr w:type="spellStart"/>
       <w:r>
         <w:rPr>
           <w:i/>
           <w:iCs/>
         </w:rPr>
-        <w:t>rd_burst_len_reg</w:t>
-      </w:r>
-      <w:proofErr w:type="spellEnd"/>
-      <w:r>
-        <w:rPr>
-          <w:i/>
-          <w:iCs/>
-        </w:rPr>
-        <w:t xml:space="preserve"> </w:t>
+        <w:t xml:space="preserve">rd_burst_len_reg </w:t>
       </w:r>
       <w:r>
         <w:t>register (0x9).</w:t>
@@ -2498,15 +2270,7 @@
         <w:bidi w:val="0"/>
       </w:pPr>
       <w:r>
-        <w:t>PAYLOAD, which is the register's length to be read. (</w:t>
-      </w:r>
-      <w:proofErr w:type="spellStart"/>
-      <w:r>
-        <w:t>i.e</w:t>
-      </w:r>
-      <w:proofErr w:type="spellEnd"/>
-      <w:r>
-        <w:t xml:space="preserve">: for left frame register, length is 0, which represents 1 byte) </w:t>
+        <w:t xml:space="preserve">PAYLOAD, which is the register's length to be read. (i.e: for left frame register, length is 0, which represents 1 byte) </w:t>
       </w:r>
     </w:p>
     <w:p>
@@ -2579,52 +2343,30 @@
         <w:bidi w:val="0"/>
       </w:pPr>
       <w:r>
-        <w:t>TYPE, where the MSB is '1'. (</w:t>
-      </w:r>
-      <w:proofErr w:type="spellStart"/>
-      <w:r>
-        <w:t>i.e</w:t>
-      </w:r>
-      <w:proofErr w:type="spellEnd"/>
-      <w:r>
-        <w:t>: 0x80 = write to registers)</w:t>
-      </w:r>
-    </w:p>
-    <w:p>
-      <w:pPr>
-        <w:pStyle w:val="ListParagraph"/>
-        <w:numPr>
-          <w:ilvl w:val="0"/>
-          <w:numId w:val="1"/>
-        </w:numPr>
-        <w:bidi w:val="0"/>
-      </w:pPr>
-      <w:proofErr w:type="gramStart"/>
+        <w:t>TYPE, where the MSB is '1'. (i.e: 0x80 = write to registers)</w:t>
+      </w:r>
+    </w:p>
+    <w:p>
+      <w:pPr>
+        <w:pStyle w:val="ListParagraph"/>
+        <w:numPr>
+          <w:ilvl w:val="0"/>
+          <w:numId w:val="1"/>
+        </w:numPr>
+        <w:bidi w:val="0"/>
+      </w:pPr>
       <w:r>
         <w:t xml:space="preserve">ADDRESS of the </w:t>
       </w:r>
-      <w:proofErr w:type="spellStart"/>
       <w:r>
         <w:rPr>
           <w:i/>
           <w:iCs/>
         </w:rPr>
-        <w:t>dbg_cmd_reg</w:t>
-      </w:r>
-      <w:proofErr w:type="spellEnd"/>
-      <w:r>
-        <w:rPr>
-          <w:i/>
-          <w:iCs/>
-        </w:rPr>
-        <w:t xml:space="preserve"> </w:t>
-      </w:r>
-      <w:r>
-        <w:t>register</w:t>
-      </w:r>
-      <w:proofErr w:type="gramEnd"/>
-      <w:r>
-        <w:t xml:space="preserve"> (0xA).</w:t>
+        <w:t xml:space="preserve">dbg_cmd_reg </w:t>
+      </w:r>
+      <w:r>
+        <w:t>register (0xA).</w:t>
       </w:r>
     </w:p>
     <w:p>
@@ -2710,7 +2452,6 @@
       <w:r>
         <w:t xml:space="preserve">The registers are wrapped by </w:t>
       </w:r>
-      <w:proofErr w:type="spellStart"/>
       <w:r>
         <w:rPr>
           <w:i/>
@@ -2718,7 +2459,6 @@
         </w:rPr>
         <w:t>wbs_reg</w:t>
       </w:r>
-      <w:proofErr w:type="spellEnd"/>
       <w:r>
         <w:t xml:space="preserve"> component, which translates Wishbone transaction to write / read from a specific register, according to the table above.</w:t>
       </w:r>
@@ -2772,7 +2512,6 @@
       <w:r>
         <w:t xml:space="preserve">In order to write to SDRAM to specific address, a UART write transmission to </w:t>
       </w:r>
-      <w:proofErr w:type="spellStart"/>
       <w:r>
         <w:rPr>
           <w:i/>
@@ -2780,7 +2519,6 @@
         </w:rPr>
         <w:t>dbg_reg</w:t>
       </w:r>
-      <w:proofErr w:type="spellEnd"/>
       <w:r>
         <w:t xml:space="preserve"> (#2</w:t>
       </w:r>
@@ -2848,15 +2586,7 @@
         <w:bidi w:val="0"/>
       </w:pPr>
       <w:r>
-        <w:t>TYPE, where the MSB is '1'. (</w:t>
-      </w:r>
-      <w:proofErr w:type="spellStart"/>
-      <w:r>
-        <w:t>i.e</w:t>
-      </w:r>
-      <w:proofErr w:type="spellEnd"/>
-      <w:r>
-        <w:t>: 0x80 = write to registers)</w:t>
+        <w:t>TYPE, where the MSB is '1'. (i.e: 0x80 = write to registers)</w:t>
       </w:r>
     </w:p>
     <w:p>
@@ -2871,7 +2601,217 @@
       <w:r>
         <w:t xml:space="preserve">ADDRESS of the </w:t>
       </w:r>
-      <w:proofErr w:type="spellStart"/>
+      <w:r>
+        <w:rPr>
+          <w:i/>
+          <w:iCs/>
+        </w:rPr>
+        <w:t xml:space="preserve">dbg_reg </w:t>
+      </w:r>
+      <w:r>
+        <w:t>register (0x2)</w:t>
+      </w:r>
+    </w:p>
+    <w:p>
+      <w:pPr>
+        <w:pStyle w:val="ListParagraph"/>
+        <w:numPr>
+          <w:ilvl w:val="0"/>
+          <w:numId w:val="1"/>
+        </w:numPr>
+        <w:bidi w:val="0"/>
+      </w:pPr>
+      <w:r>
+        <w:t>LENGTH, which is the burst length minus 1. In this case – 2 (burst of 3 bytes = 24 bit address)</w:t>
+      </w:r>
+    </w:p>
+    <w:p>
+      <w:pPr>
+        <w:pStyle w:val="ListParagraph"/>
+        <w:numPr>
+          <w:ilvl w:val="0"/>
+          <w:numId w:val="1"/>
+        </w:numPr>
+        <w:bidi w:val="0"/>
+      </w:pPr>
+      <w:r>
+        <w:t>PAYLOAD, which is the register's address to be read. (i.e: 0x[00 00 00])</w:t>
+      </w:r>
+    </w:p>
+    <w:p>
+      <w:pPr>
+        <w:pStyle w:val="ListParagraph"/>
+        <w:numPr>
+          <w:ilvl w:val="0"/>
+          <w:numId w:val="1"/>
+        </w:numPr>
+        <w:bidi w:val="0"/>
+      </w:pPr>
+      <w:r>
+        <w:t>CRC, which is the checksum for TYPE</w:t>
+      </w:r>
+      <w:r>
+        <w:sym w:font="Wingdings" w:char="F0E0"/>
+      </w:r>
+      <w:r>
+        <w:t>PAYLOAD (inclusive)</w:t>
+      </w:r>
+    </w:p>
+    <w:p>
+      <w:pPr>
+        <w:pStyle w:val="ListParagraph"/>
+        <w:numPr>
+          <w:ilvl w:val="0"/>
+          <w:numId w:val="1"/>
+        </w:numPr>
+        <w:bidi w:val="0"/>
+      </w:pPr>
+      <w:r>
+        <w:t>EOF (=0xC8)</w:t>
+      </w:r>
+    </w:p>
+    <w:p>
+      <w:pPr>
+        <w:bidi w:val="0"/>
+        <w:rPr>
+          <w:u w:val="single"/>
+        </w:rPr>
+      </w:pPr>
+      <w:r>
+        <w:rPr>
+          <w:u w:val="single"/>
+        </w:rPr>
+        <w:t xml:space="preserve">Message #2 – </w:t>
+      </w:r>
+      <w:r>
+        <w:rPr>
+          <w:u w:val="single"/>
+        </w:rPr>
+        <w:t>Data to SDRAM</w:t>
+      </w:r>
+    </w:p>
+    <w:p>
+      <w:pPr>
+        <w:pStyle w:val="ListParagraph"/>
+        <w:numPr>
+          <w:ilvl w:val="0"/>
+          <w:numId w:val="1"/>
+        </w:numPr>
+        <w:bidi w:val="0"/>
+      </w:pPr>
+      <w:r>
+        <w:t>SOF (=0x64)</w:t>
+      </w:r>
+    </w:p>
+    <w:p>
+      <w:pPr>
+        <w:pStyle w:val="ListParagraph"/>
+        <w:numPr>
+          <w:ilvl w:val="0"/>
+          <w:numId w:val="1"/>
+        </w:numPr>
+        <w:bidi w:val="0"/>
+      </w:pPr>
+      <w:r>
+        <w:t>TYPE, where the MSB is '0' and LSB is '1'. (i.e: 0x1 = write to SDRAM in DBG Mode)</w:t>
+      </w:r>
+    </w:p>
+    <w:p>
+      <w:pPr>
+        <w:pStyle w:val="ListParagraph"/>
+        <w:numPr>
+          <w:ilvl w:val="0"/>
+          <w:numId w:val="1"/>
+        </w:numPr>
+        <w:bidi w:val="0"/>
+      </w:pPr>
+      <w:r>
+        <w:t>ADDRESS should be 0x0.</w:t>
+      </w:r>
+    </w:p>
+    <w:p>
+      <w:pPr>
+        <w:pStyle w:val="ListParagraph"/>
+        <w:numPr>
+          <w:ilvl w:val="0"/>
+          <w:numId w:val="1"/>
+        </w:numPr>
+        <w:bidi w:val="0"/>
+      </w:pPr>
+      <w:r>
+        <w:t xml:space="preserve">LENGTH, which is the burst length minus 1. For example, for 512 bytes burst, 0x1FF (511 decimal) should be used.. </w:t>
+      </w:r>
+    </w:p>
+    <w:p>
+      <w:pPr>
+        <w:pStyle w:val="ListParagraph"/>
+        <w:numPr>
+          <w:ilvl w:val="0"/>
+          <w:numId w:val="1"/>
+        </w:numPr>
+        <w:bidi w:val="0"/>
+      </w:pPr>
+      <w:r>
+        <w:t>PAYLOAD, which is the SDRAM data. Payload size should match the LENGTH.</w:t>
+      </w:r>
+    </w:p>
+    <w:p>
+      <w:pPr>
+        <w:pStyle w:val="ListParagraph"/>
+        <w:numPr>
+          <w:ilvl w:val="0"/>
+          <w:numId w:val="1"/>
+        </w:numPr>
+        <w:bidi w:val="0"/>
+      </w:pPr>
+      <w:r>
+        <w:t>CRC, which is the checksum for TYPE</w:t>
+      </w:r>
+      <w:r>
+        <w:sym w:font="Wingdings" w:char="F0E0"/>
+      </w:r>
+      <w:r>
+        <w:t>PAYLOAD (inclusive)</w:t>
+      </w:r>
+    </w:p>
+    <w:p>
+      <w:pPr>
+        <w:pStyle w:val="ListParagraph"/>
+        <w:numPr>
+          <w:ilvl w:val="0"/>
+          <w:numId w:val="1"/>
+        </w:numPr>
+        <w:bidi w:val="0"/>
+      </w:pPr>
+      <w:r>
+        <w:t>EOF (=0xC8)</w:t>
+      </w:r>
+    </w:p>
+    <w:p>
+      <w:pPr>
+        <w:pStyle w:val="Heading2"/>
+        <w:numPr>
+          <w:ilvl w:val="1"/>
+          <w:numId w:val="0"/>
+        </w:numPr>
+        <w:bidi w:val="0"/>
+        <w:ind w:left="576" w:hanging="576"/>
+      </w:pPr>
+      <w:bookmarkStart w:id="16" w:name="_Toc325547666"/>
+      <w:bookmarkStart w:id="17" w:name="_Toc325547699"/>
+      <w:r>
+        <w:t>Read SDRAM in Debug Mode</w:t>
+      </w:r>
+      <w:bookmarkEnd w:id="16"/>
+      <w:bookmarkEnd w:id="17"/>
+    </w:p>
+    <w:p>
+      <w:pPr>
+        <w:bidi w:val="0"/>
+      </w:pPr>
+      <w:r>
+        <w:t xml:space="preserve">In order to read SDRAM value, a UART write transmission to </w:t>
+      </w:r>
       <w:r>
         <w:rPr>
           <w:i/>
@@ -2879,13 +2819,94 @@
         </w:rPr>
         <w:t>dbg_reg</w:t>
       </w:r>
-      <w:proofErr w:type="spellEnd"/>
+      <w:r>
+        <w:t xml:space="preserve"> (#2</w:t>
+      </w:r>
+      <w:r>
+        <w:sym w:font="Wingdings" w:char="F0E0"/>
+      </w:r>
+      <w:r>
+        <w:t>4 in the table above) register should be written, with the SDRAM's address to be read.</w:t>
+      </w:r>
+    </w:p>
+    <w:p>
+      <w:pPr>
+        <w:bidi w:val="0"/>
+      </w:pPr>
+      <w:r>
+        <w:t>The following UART messages should be sent:</w:t>
+      </w:r>
+    </w:p>
+    <w:p>
+      <w:pPr>
+        <w:bidi w:val="0"/>
+        <w:rPr>
+          <w:u w:val="single"/>
+        </w:rPr>
+      </w:pPr>
+      <w:r>
+        <w:rPr>
+          <w:u w:val="single"/>
+        </w:rPr>
+        <w:t xml:space="preserve">Message #1 – </w:t>
+      </w:r>
+      <w:r>
+        <w:rPr>
+          <w:u w:val="single"/>
+        </w:rPr>
+        <w:t>Debug Register</w:t>
+      </w:r>
+      <w:r>
+        <w:rPr>
+          <w:u w:val="single"/>
+        </w:rPr>
+        <w:t xml:space="preserve"> address</w:t>
+      </w:r>
+    </w:p>
+    <w:p>
+      <w:pPr>
+        <w:pStyle w:val="ListParagraph"/>
+        <w:numPr>
+          <w:ilvl w:val="0"/>
+          <w:numId w:val="1"/>
+        </w:numPr>
+        <w:bidi w:val="0"/>
+      </w:pPr>
+      <w:r>
+        <w:t>SOF (=0x64)</w:t>
+      </w:r>
+    </w:p>
+    <w:p>
+      <w:pPr>
+        <w:pStyle w:val="ListParagraph"/>
+        <w:numPr>
+          <w:ilvl w:val="0"/>
+          <w:numId w:val="1"/>
+        </w:numPr>
+        <w:bidi w:val="0"/>
+      </w:pPr>
+      <w:r>
+        <w:t>TYPE, where the MSB is '1'. (i.e: 0x80 = write to registers)</w:t>
+      </w:r>
+    </w:p>
+    <w:p>
+      <w:pPr>
+        <w:pStyle w:val="ListParagraph"/>
+        <w:numPr>
+          <w:ilvl w:val="0"/>
+          <w:numId w:val="1"/>
+        </w:numPr>
+        <w:bidi w:val="0"/>
+      </w:pPr>
+      <w:r>
+        <w:t xml:space="preserve">ADDRESS of the </w:t>
+      </w:r>
       <w:r>
         <w:rPr>
           <w:i/>
           <w:iCs/>
         </w:rPr>
-        <w:t xml:space="preserve"> </w:t>
+        <w:t xml:space="preserve">dbg_reg </w:t>
       </w:r>
       <w:r>
         <w:t>register (0x2)</w:t>
@@ -2914,15 +2935,7 @@
         <w:bidi w:val="0"/>
       </w:pPr>
       <w:r>
-        <w:t>PAYLOAD, which is the register's address to be read. (</w:t>
-      </w:r>
-      <w:proofErr w:type="spellStart"/>
-      <w:r>
-        <w:t>i.e</w:t>
-      </w:r>
-      <w:proofErr w:type="spellEnd"/>
-      <w:r>
-        <w:t>: 0x[00 00 00])</w:t>
+        <w:t>PAYLOAD, which is the register's address to be read. (i.e: 0x[00 00 00])</w:t>
       </w:r>
     </w:p>
     <w:p>
@@ -2968,13 +2981,7 @@
         <w:rPr>
           <w:u w:val="single"/>
         </w:rPr>
-        <w:t xml:space="preserve">Message #2 – </w:t>
-      </w:r>
-      <w:r>
-        <w:rPr>
-          <w:u w:val="single"/>
-        </w:rPr>
-        <w:t>Data to SDRAM</w:t>
+        <w:t>Message #2 – Burst length</w:t>
       </w:r>
     </w:p>
     <w:p>
@@ -3000,154 +3007,89 @@
         <w:bidi w:val="0"/>
       </w:pPr>
       <w:r>
-        <w:t>TYPE, where the MSB is '0' and LSB is '1'. (</w:t>
-      </w:r>
-      <w:proofErr w:type="spellStart"/>
-      <w:r>
-        <w:t>i.e</w:t>
-      </w:r>
-      <w:proofErr w:type="spellEnd"/>
-      <w:r>
-        <w:t>: 0x1 = write to SDRAM in DBG Mode)</w:t>
-      </w:r>
-    </w:p>
-    <w:p>
-      <w:pPr>
-        <w:pStyle w:val="ListParagraph"/>
-        <w:numPr>
-          <w:ilvl w:val="0"/>
-          <w:numId w:val="1"/>
-        </w:numPr>
-        <w:bidi w:val="0"/>
-      </w:pPr>
-      <w:r>
-        <w:t xml:space="preserve">ADDRESS should be </w:t>
-      </w:r>
-      <w:proofErr w:type="gramStart"/>
-      <w:r>
-        <w:t>0x0</w:t>
-      </w:r>
-      <w:proofErr w:type="gramEnd"/>
-      <w:r>
-        <w:t>.</w:t>
-      </w:r>
-    </w:p>
-    <w:p>
-      <w:pPr>
-        <w:pStyle w:val="ListParagraph"/>
-        <w:numPr>
-          <w:ilvl w:val="0"/>
-          <w:numId w:val="1"/>
-        </w:numPr>
-        <w:bidi w:val="0"/>
-      </w:pPr>
-      <w:r>
-        <w:t>LENGTH, which is the burst length minus 1. For example, for 512 bytes burst, 0x1FF (511 decimal) should be used</w:t>
-      </w:r>
-      <w:proofErr w:type="gramStart"/>
-      <w:r>
-        <w:t>..</w:t>
-      </w:r>
-      <w:proofErr w:type="gramEnd"/>
-      <w:r>
-        <w:t xml:space="preserve"> </w:t>
-      </w:r>
-    </w:p>
-    <w:p>
-      <w:pPr>
-        <w:pStyle w:val="ListParagraph"/>
-        <w:numPr>
-          <w:ilvl w:val="0"/>
-          <w:numId w:val="1"/>
-        </w:numPr>
-        <w:bidi w:val="0"/>
-      </w:pPr>
-      <w:r>
-        <w:t>PAYLOAD, which is the SDRAM data. Payload size should match the LENGTH.</w:t>
-      </w:r>
-    </w:p>
-    <w:p>
-      <w:pPr>
-        <w:pStyle w:val="ListParagraph"/>
-        <w:numPr>
-          <w:ilvl w:val="0"/>
-          <w:numId w:val="1"/>
-        </w:numPr>
-        <w:bidi w:val="0"/>
-      </w:pPr>
-      <w:r>
-        <w:t>CRC, which is the checksum for TYPE</w:t>
-      </w:r>
-      <w:r>
-        <w:sym w:font="Wingdings" w:char="F0E0"/>
-      </w:r>
-      <w:r>
-        <w:t>PAYLOAD (inclusive)</w:t>
-      </w:r>
-    </w:p>
-    <w:p>
-      <w:pPr>
-        <w:pStyle w:val="ListParagraph"/>
-        <w:numPr>
-          <w:ilvl w:val="0"/>
-          <w:numId w:val="1"/>
-        </w:numPr>
-        <w:bidi w:val="0"/>
-      </w:pPr>
-      <w:r>
-        <w:t>EOF (=0xC8)</w:t>
-      </w:r>
-    </w:p>
-    <w:p>
-      <w:pPr>
-        <w:pStyle w:val="Heading2"/>
-        <w:numPr>
-          <w:ilvl w:val="1"/>
-          <w:numId w:val="0"/>
-        </w:numPr>
-        <w:bidi w:val="0"/>
-        <w:ind w:left="576" w:hanging="576"/>
-      </w:pPr>
-      <w:bookmarkStart w:id="16" w:name="_Toc325547666"/>
-      <w:bookmarkStart w:id="17" w:name="_Toc325547699"/>
-      <w:r>
-        <w:t>Read SDRAM in Debug Mode</w:t>
-      </w:r>
-      <w:bookmarkEnd w:id="16"/>
-      <w:bookmarkEnd w:id="17"/>
-    </w:p>
-    <w:p>
-      <w:pPr>
-        <w:bidi w:val="0"/>
-      </w:pPr>
-      <w:r>
-        <w:t xml:space="preserve">In order to read SDRAM value, a UART write transmission to </w:t>
-      </w:r>
-      <w:proofErr w:type="spellStart"/>
+        <w:t>TYPE, where the MSB is '1'. (i.e: 0x80 = write to registers)</w:t>
+      </w:r>
+    </w:p>
+    <w:p>
+      <w:pPr>
+        <w:pStyle w:val="ListParagraph"/>
+        <w:numPr>
+          <w:ilvl w:val="0"/>
+          <w:numId w:val="1"/>
+        </w:numPr>
+        <w:bidi w:val="0"/>
+      </w:pPr>
+      <w:r>
+        <w:t xml:space="preserve">ADDRESS of the </w:t>
+      </w:r>
       <w:r>
         <w:rPr>
           <w:i/>
           <w:iCs/>
         </w:rPr>
-        <w:t>dbg_reg</w:t>
-      </w:r>
-      <w:proofErr w:type="spellEnd"/>
-      <w:r>
-        <w:t xml:space="preserve"> (#2</w:t>
+        <w:t xml:space="preserve">rd_burst_len_reg </w:t>
+      </w:r>
+      <w:r>
+        <w:t>register (0x9).</w:t>
+      </w:r>
+    </w:p>
+    <w:p>
+      <w:pPr>
+        <w:pStyle w:val="ListParagraph"/>
+        <w:numPr>
+          <w:ilvl w:val="0"/>
+          <w:numId w:val="1"/>
+        </w:numPr>
+        <w:bidi w:val="0"/>
+      </w:pPr>
+      <w:r>
+        <w:t xml:space="preserve">LENGTH, which is the burst length minus 1. In this case – 0 (burst of 1 byte). </w:t>
+      </w:r>
+    </w:p>
+    <w:p>
+      <w:pPr>
+        <w:pStyle w:val="ListParagraph"/>
+        <w:numPr>
+          <w:ilvl w:val="0"/>
+          <w:numId w:val="1"/>
+        </w:numPr>
+        <w:bidi w:val="0"/>
+      </w:pPr>
+      <w:r>
+        <w:t xml:space="preserve">PAYLOAD, which is the SDRAM bytes to be read. (i.e: 0x10) </w:t>
+      </w:r>
+    </w:p>
+    <w:p>
+      <w:pPr>
+        <w:pStyle w:val="ListParagraph"/>
+        <w:numPr>
+          <w:ilvl w:val="0"/>
+          <w:numId w:val="1"/>
+        </w:numPr>
+        <w:bidi w:val="0"/>
+      </w:pPr>
+      <w:r>
+        <w:lastRenderedPageBreak/>
+        <w:t>CRC, which is the checksum for TYPE</w:t>
       </w:r>
       <w:r>
         <w:sym w:font="Wingdings" w:char="F0E0"/>
       </w:r>
       <w:r>
-        <w:t>4 in the table above) register should be written, with the SDRAM's address to be read.</w:t>
-      </w:r>
-    </w:p>
-    <w:p>
-      <w:pPr>
-        <w:bidi w:val="0"/>
-      </w:pPr>
-      <w:r>
-        <w:t>The following UART messages should be sent:</w:t>
+        <w:t>PAYLOAD (inclusive)</w:t>
+      </w:r>
+    </w:p>
+    <w:p>
+      <w:pPr>
+        <w:pStyle w:val="ListParagraph"/>
+        <w:numPr>
+          <w:ilvl w:val="0"/>
+          <w:numId w:val="1"/>
+        </w:numPr>
+        <w:bidi w:val="0"/>
+      </w:pPr>
+      <w:r>
+        <w:t>EOF (=0xC8)</w:t>
       </w:r>
     </w:p>
     <w:p>
@@ -3161,19 +3103,7 @@
         <w:rPr>
           <w:u w:val="single"/>
         </w:rPr>
-        <w:t xml:space="preserve">Message #1 – </w:t>
-      </w:r>
-      <w:r>
-        <w:rPr>
-          <w:u w:val="single"/>
-        </w:rPr>
-        <w:t>Debug Register</w:t>
-      </w:r>
-      <w:r>
-        <w:rPr>
-          <w:u w:val="single"/>
-        </w:rPr>
-        <w:t xml:space="preserve"> address</w:t>
+        <w:t>Message #3 – Execute read command</w:t>
       </w:r>
     </w:p>
     <w:p>
@@ -3199,15 +3129,7 @@
         <w:bidi w:val="0"/>
       </w:pPr>
       <w:r>
-        <w:t>TYPE, where the MSB is '1'. (</w:t>
-      </w:r>
-      <w:proofErr w:type="spellStart"/>
-      <w:r>
-        <w:t>i.e</w:t>
-      </w:r>
-      <w:proofErr w:type="spellEnd"/>
-      <w:r>
-        <w:t>: 0x80 = write to registers)</w:t>
+        <w:t>TYPE, where the MSB and LSB are '1'. (i.e: 0x81 = Write to Registers + Debug Mode)</w:t>
       </w:r>
     </w:p>
     <w:p>
@@ -3222,322 +3144,15 @@
       <w:r>
         <w:t xml:space="preserve">ADDRESS of the </w:t>
       </w:r>
-      <w:proofErr w:type="spellStart"/>
       <w:r>
         <w:rPr>
           <w:i/>
           <w:iCs/>
         </w:rPr>
-        <w:t>dbg_reg</w:t>
-      </w:r>
-      <w:proofErr w:type="spellEnd"/>
-      <w:r>
-        <w:rPr>
-          <w:i/>
-          <w:iCs/>
-        </w:rPr>
-        <w:t xml:space="preserve"> </w:t>
-      </w:r>
-      <w:r>
-        <w:t>register (0x2)</w:t>
-      </w:r>
-    </w:p>
-    <w:p>
-      <w:pPr>
-        <w:pStyle w:val="ListParagraph"/>
-        <w:numPr>
-          <w:ilvl w:val="0"/>
-          <w:numId w:val="1"/>
-        </w:numPr>
-        <w:bidi w:val="0"/>
-      </w:pPr>
-      <w:r>
-        <w:t>LENGTH, which is the burst length minus 1. In this case – 2 (burst of 3 bytes = 24 bit address)</w:t>
-      </w:r>
-    </w:p>
-    <w:p>
-      <w:pPr>
-        <w:pStyle w:val="ListParagraph"/>
-        <w:numPr>
-          <w:ilvl w:val="0"/>
-          <w:numId w:val="1"/>
-        </w:numPr>
-        <w:bidi w:val="0"/>
-      </w:pPr>
-      <w:r>
-        <w:t>PAYLOAD, which is the register's address to be read. (</w:t>
-      </w:r>
-      <w:proofErr w:type="spellStart"/>
-      <w:r>
-        <w:t>i.e</w:t>
-      </w:r>
-      <w:proofErr w:type="spellEnd"/>
-      <w:r>
-        <w:t>: 0x[00 00 00])</w:t>
-      </w:r>
-    </w:p>
-    <w:p>
-      <w:pPr>
-        <w:pStyle w:val="ListParagraph"/>
-        <w:numPr>
-          <w:ilvl w:val="0"/>
-          <w:numId w:val="1"/>
-        </w:numPr>
-        <w:bidi w:val="0"/>
-      </w:pPr>
-      <w:r>
-        <w:t>CRC, which is the checksum for TYPE</w:t>
-      </w:r>
-      <w:r>
-        <w:sym w:font="Wingdings" w:char="F0E0"/>
-      </w:r>
-      <w:r>
-        <w:t>PAYLOAD (inclusive)</w:t>
-      </w:r>
-    </w:p>
-    <w:p>
-      <w:pPr>
-        <w:pStyle w:val="ListParagraph"/>
-        <w:numPr>
-          <w:ilvl w:val="0"/>
-          <w:numId w:val="1"/>
-        </w:numPr>
-        <w:bidi w:val="0"/>
-      </w:pPr>
-      <w:r>
-        <w:t>EOF (=0xC8)</w:t>
-      </w:r>
-    </w:p>
-    <w:p>
-      <w:pPr>
-        <w:bidi w:val="0"/>
-        <w:rPr>
-          <w:u w:val="single"/>
-        </w:rPr>
-      </w:pPr>
-      <w:r>
-        <w:rPr>
-          <w:u w:val="single"/>
-        </w:rPr>
-        <w:t>Message #2 – Burst length</w:t>
-      </w:r>
-    </w:p>
-    <w:p>
-      <w:pPr>
-        <w:pStyle w:val="ListParagraph"/>
-        <w:numPr>
-          <w:ilvl w:val="0"/>
-          <w:numId w:val="1"/>
-        </w:numPr>
-        <w:bidi w:val="0"/>
-      </w:pPr>
-      <w:r>
-        <w:t>SOF (=0x64)</w:t>
-      </w:r>
-    </w:p>
-    <w:p>
-      <w:pPr>
-        <w:pStyle w:val="ListParagraph"/>
-        <w:numPr>
-          <w:ilvl w:val="0"/>
-          <w:numId w:val="1"/>
-        </w:numPr>
-        <w:bidi w:val="0"/>
-      </w:pPr>
-      <w:r>
-        <w:t>TYPE, where the MSB is '1'. (</w:t>
-      </w:r>
-      <w:proofErr w:type="spellStart"/>
-      <w:r>
-        <w:t>i.e</w:t>
-      </w:r>
-      <w:proofErr w:type="spellEnd"/>
-      <w:r>
-        <w:t>: 0x80 = write to registers)</w:t>
-      </w:r>
-    </w:p>
-    <w:p>
-      <w:pPr>
-        <w:pStyle w:val="ListParagraph"/>
-        <w:numPr>
-          <w:ilvl w:val="0"/>
-          <w:numId w:val="1"/>
-        </w:numPr>
-        <w:bidi w:val="0"/>
-      </w:pPr>
-      <w:r>
-        <w:t xml:space="preserve">ADDRESS of the </w:t>
-      </w:r>
-      <w:proofErr w:type="spellStart"/>
-      <w:r>
-        <w:rPr>
-          <w:i/>
-          <w:iCs/>
-        </w:rPr>
-        <w:t>rd_burst_len_reg</w:t>
-      </w:r>
-      <w:proofErr w:type="spellEnd"/>
-      <w:r>
-        <w:rPr>
-          <w:i/>
-          <w:iCs/>
-        </w:rPr>
-        <w:t xml:space="preserve"> </w:t>
-      </w:r>
-      <w:r>
-        <w:t>register (0x9).</w:t>
-      </w:r>
-    </w:p>
-    <w:p>
-      <w:pPr>
-        <w:pStyle w:val="ListParagraph"/>
-        <w:numPr>
-          <w:ilvl w:val="0"/>
-          <w:numId w:val="1"/>
-        </w:numPr>
-        <w:bidi w:val="0"/>
-      </w:pPr>
-      <w:r>
-        <w:t xml:space="preserve">LENGTH, which is the burst length minus 1. In this case – 0 (burst of 1 byte). </w:t>
-      </w:r>
-    </w:p>
-    <w:p>
-      <w:pPr>
-        <w:pStyle w:val="ListParagraph"/>
-        <w:numPr>
-          <w:ilvl w:val="0"/>
-          <w:numId w:val="1"/>
-        </w:numPr>
-        <w:bidi w:val="0"/>
-      </w:pPr>
-      <w:r>
-        <w:t>PAYLOAD, which is the SDRAM bytes to be read. (</w:t>
-      </w:r>
-      <w:proofErr w:type="spellStart"/>
-      <w:r>
-        <w:t>i.e</w:t>
-      </w:r>
-      <w:proofErr w:type="spellEnd"/>
-      <w:r>
-        <w:t xml:space="preserve">: 0x10) </w:t>
-      </w:r>
-    </w:p>
-    <w:p>
-      <w:pPr>
-        <w:pStyle w:val="ListParagraph"/>
-        <w:numPr>
-          <w:ilvl w:val="0"/>
-          <w:numId w:val="1"/>
-        </w:numPr>
-        <w:bidi w:val="0"/>
-      </w:pPr>
-      <w:r>
-        <w:lastRenderedPageBreak/>
-        <w:t>CRC, which is the checksum for TYPE</w:t>
-      </w:r>
-      <w:r>
-        <w:sym w:font="Wingdings" w:char="F0E0"/>
-      </w:r>
-      <w:r>
-        <w:t>PAYLOAD (inclusive)</w:t>
-      </w:r>
-    </w:p>
-    <w:p>
-      <w:pPr>
-        <w:pStyle w:val="ListParagraph"/>
-        <w:numPr>
-          <w:ilvl w:val="0"/>
-          <w:numId w:val="1"/>
-        </w:numPr>
-        <w:bidi w:val="0"/>
-      </w:pPr>
-      <w:r>
-        <w:t>EOF (=0xC8)</w:t>
-      </w:r>
-    </w:p>
-    <w:p>
-      <w:pPr>
-        <w:bidi w:val="0"/>
-        <w:rPr>
-          <w:u w:val="single"/>
-        </w:rPr>
-      </w:pPr>
-      <w:r>
-        <w:rPr>
-          <w:u w:val="single"/>
-        </w:rPr>
-        <w:t>Message #3 – Execute read command</w:t>
-      </w:r>
-    </w:p>
-    <w:p>
-      <w:pPr>
-        <w:pStyle w:val="ListParagraph"/>
-        <w:numPr>
-          <w:ilvl w:val="0"/>
-          <w:numId w:val="1"/>
-        </w:numPr>
-        <w:bidi w:val="0"/>
-      </w:pPr>
-      <w:r>
-        <w:t>SOF (=0x64)</w:t>
-      </w:r>
-    </w:p>
-    <w:p>
-      <w:pPr>
-        <w:pStyle w:val="ListParagraph"/>
-        <w:numPr>
-          <w:ilvl w:val="0"/>
-          <w:numId w:val="1"/>
-        </w:numPr>
-        <w:bidi w:val="0"/>
-      </w:pPr>
-      <w:r>
-        <w:t>TYPE, where the MSB and LSB are '1'. (</w:t>
-      </w:r>
-      <w:proofErr w:type="spellStart"/>
-      <w:r>
-        <w:t>i.e</w:t>
-      </w:r>
-      <w:proofErr w:type="spellEnd"/>
-      <w:r>
-        <w:t>: 0x81 = Write to Registers + Debug Mode)</w:t>
-      </w:r>
-    </w:p>
-    <w:p>
-      <w:pPr>
-        <w:pStyle w:val="ListParagraph"/>
-        <w:numPr>
-          <w:ilvl w:val="0"/>
-          <w:numId w:val="1"/>
-        </w:numPr>
-        <w:bidi w:val="0"/>
-      </w:pPr>
-      <w:proofErr w:type="gramStart"/>
-      <w:r>
-        <w:t xml:space="preserve">ADDRESS of the </w:t>
-      </w:r>
-      <w:proofErr w:type="spellStart"/>
-      <w:r>
-        <w:rPr>
-          <w:i/>
-          <w:iCs/>
-        </w:rPr>
-        <w:t>dbg_cmd_reg</w:t>
-      </w:r>
-      <w:proofErr w:type="spellEnd"/>
-      <w:r>
-        <w:rPr>
-          <w:i/>
-          <w:iCs/>
-        </w:rPr>
-        <w:t xml:space="preserve"> </w:t>
-      </w:r>
-      <w:r>
-        <w:t>register</w:t>
-      </w:r>
-      <w:proofErr w:type="gramEnd"/>
-      <w:r>
-        <w:t xml:space="preserve"> (0xA).</w:t>
+        <w:t xml:space="preserve">dbg_cmd_reg </w:t>
+      </w:r>
+      <w:r>
+        <w:t>register (0xA).</w:t>
       </w:r>
     </w:p>
     <w:p>

</xml_diff>